<commit_message>
Avancée du plan détaillé 2/...
</commit_message>
<xml_diff>
--- a/Mémoire ABSENTEISME.docx
+++ b/Mémoire ABSENTEISME.docx
@@ -358,52 +358,358 @@
       </w:r>
     </w:p>
     <w:p>
+      <w:bookmarkStart w:id="0" w:name="_Toc104802624"/>
+    </w:p>
+    <w:p/>
+    <w:p>
       <w:pPr>
         <w:pStyle w:val="Titre1"/>
-      </w:pPr>
-      <w:bookmarkStart w:id="0" w:name="_Toc104802624"/>
-      <w:r>
-        <w:lastRenderedPageBreak/>
+        <w:numPr>
+          <w:ilvl w:val="0"/>
+          <w:numId w:val="1"/>
+        </w:numPr>
+        <w:rPr>
+          <w:color w:val="FF0000"/>
+        </w:rPr>
+      </w:pPr>
+      <w:r>
+        <w:rPr>
+          <w:color w:val="FF0000"/>
+        </w:rPr>
+        <w:t>Introduction</w:t>
+      </w:r>
+    </w:p>
+    <w:p/>
+    <w:p/>
+    <w:p>
+      <w:pPr>
+        <w:pStyle w:val="Titre1"/>
+        <w:numPr>
+          <w:ilvl w:val="0"/>
+          <w:numId w:val="1"/>
+        </w:numPr>
+        <w:rPr>
+          <w:color w:val="FF0000"/>
+        </w:rPr>
+      </w:pPr>
+      <w:r>
+        <w:rPr>
+          <w:color w:val="FF0000"/>
+        </w:rPr>
         <w:t>Contexte et présentation du risque absentéisme</w:t>
       </w:r>
       <w:bookmarkEnd w:id="0"/>
     </w:p>
     <w:p>
-      <w:bookmarkStart w:id="1" w:name="_GoBack"/>
+      <w:pPr>
+        <w:pStyle w:val="Paragraphedeliste"/>
+        <w:numPr>
+          <w:ilvl w:val="0"/>
+          <w:numId w:val="3"/>
+        </w:numPr>
+      </w:pPr>
+      <w:r>
+        <w:t>A</w:t>
+      </w:r>
+    </w:p>
+    <w:p>
+      <w:pPr>
+        <w:pStyle w:val="Paragraphedeliste"/>
+        <w:numPr>
+          <w:ilvl w:val="0"/>
+          <w:numId w:val="3"/>
+        </w:numPr>
+      </w:pPr>
+      <w:r>
+        <w:t>B</w:t>
+      </w:r>
+    </w:p>
+    <w:p>
+      <w:pPr>
+        <w:pStyle w:val="Paragraphedeliste"/>
+        <w:numPr>
+          <w:ilvl w:val="0"/>
+          <w:numId w:val="3"/>
+        </w:numPr>
+      </w:pPr>
+      <w:r>
+        <w:t>C</w:t>
+      </w:r>
+    </w:p>
+    <w:p>
+      <w:pPr>
+        <w:ind w:left="720"/>
+      </w:pPr>
+    </w:p>
+    <w:p>
+      <w:pPr>
+        <w:pStyle w:val="Titre1"/>
+        <w:numPr>
+          <w:ilvl w:val="0"/>
+          <w:numId w:val="1"/>
+        </w:numPr>
+        <w:rPr>
+          <w:color w:val="FF0000"/>
+        </w:rPr>
+      </w:pPr>
+      <w:bookmarkStart w:id="1" w:name="_Toc104802625"/>
+      <w:r>
+        <w:rPr>
+          <w:color w:val="FF0000"/>
+        </w:rPr>
+        <w:t>D</w:t>
+      </w:r>
+      <w:r>
+        <w:rPr>
+          <w:color w:val="FF0000"/>
+        </w:rPr>
+        <w:t>onnées</w:t>
+      </w:r>
       <w:bookmarkEnd w:id="1"/>
+      <w:r>
+        <w:rPr>
+          <w:color w:val="FF0000"/>
+        </w:rPr>
+        <w:t xml:space="preserve"> de l’étude</w:t>
+      </w:r>
+    </w:p>
+    <w:p>
+      <w:pPr>
+        <w:pStyle w:val="Paragraphedeliste"/>
+        <w:numPr>
+          <w:ilvl w:val="2"/>
+          <w:numId w:val="5"/>
+        </w:numPr>
+      </w:pPr>
+      <w:r>
+        <w:t>Présentation des bases de données</w:t>
+      </w:r>
+    </w:p>
+    <w:p>
+      <w:pPr>
+        <w:pStyle w:val="Paragraphedeliste"/>
+        <w:numPr>
+          <w:ilvl w:val="3"/>
+          <w:numId w:val="5"/>
+        </w:numPr>
+      </w:pPr>
+      <w:r>
+        <w:t>BDD des prestations (AVT)</w:t>
+      </w:r>
+    </w:p>
+    <w:p>
+      <w:pPr>
+        <w:pStyle w:val="Paragraphedeliste"/>
+        <w:numPr>
+          <w:ilvl w:val="3"/>
+          <w:numId w:val="5"/>
+        </w:numPr>
+      </w:pPr>
+      <w:r>
+        <w:t>BDD des bénéficiaires</w:t>
+      </w:r>
+    </w:p>
+    <w:p>
+      <w:pPr>
+        <w:pStyle w:val="Paragraphedeliste"/>
+        <w:numPr>
+          <w:ilvl w:val="3"/>
+          <w:numId w:val="5"/>
+        </w:numPr>
+      </w:pPr>
+      <w:r>
+        <w:t>Complémentarité des BDD – fusion</w:t>
+      </w:r>
+      <w:bookmarkStart w:id="2" w:name="_GoBack"/>
+      <w:bookmarkEnd w:id="2"/>
+    </w:p>
+    <w:p>
+      <w:pPr>
+        <w:pStyle w:val="Paragraphedeliste"/>
+        <w:numPr>
+          <w:ilvl w:val="2"/>
+          <w:numId w:val="5"/>
+        </w:numPr>
+      </w:pPr>
+      <w:r>
+        <w:t>Traitement de la donnée</w:t>
+      </w:r>
+    </w:p>
+    <w:p>
+      <w:pPr>
+        <w:pStyle w:val="Paragraphedeliste"/>
+        <w:numPr>
+          <w:ilvl w:val="3"/>
+          <w:numId w:val="5"/>
+        </w:numPr>
+      </w:pPr>
+      <w:r>
+        <w:t>Data-</w:t>
+      </w:r>
+      <w:proofErr w:type="spellStart"/>
+      <w:r>
+        <w:t>cleaning</w:t>
+      </w:r>
+      <w:proofErr w:type="spellEnd"/>
+    </w:p>
+    <w:p>
+      <w:pPr>
+        <w:pStyle w:val="Paragraphedeliste"/>
+        <w:numPr>
+          <w:ilvl w:val="3"/>
+          <w:numId w:val="5"/>
+        </w:numPr>
+      </w:pPr>
+      <w:r>
+        <w:t xml:space="preserve">Variables d’étude à calculer </w:t>
+      </w:r>
+    </w:p>
+    <w:p>
+      <w:pPr>
+        <w:pStyle w:val="Paragraphedeliste"/>
+        <w:numPr>
+          <w:ilvl w:val="4"/>
+          <w:numId w:val="5"/>
+        </w:numPr>
+      </w:pPr>
+      <w:r>
+        <w:t xml:space="preserve">Création d’une base de </w:t>
+      </w:r>
+      <w:r>
+        <w:t>données</w:t>
+      </w:r>
+      <w:r>
+        <w:t xml:space="preserve"> de fréquence des sinistres</w:t>
+      </w:r>
+    </w:p>
+    <w:p>
+      <w:pPr>
+        <w:pStyle w:val="Paragraphedeliste"/>
+        <w:numPr>
+          <w:ilvl w:val="4"/>
+          <w:numId w:val="5"/>
+        </w:numPr>
+      </w:pPr>
+      <w:r>
+        <w:t>Durée d’un arrêt de travail</w:t>
+      </w:r>
+    </w:p>
+    <w:p>
+      <w:pPr>
+        <w:pStyle w:val="Paragraphedeliste"/>
+        <w:numPr>
+          <w:ilvl w:val="2"/>
+          <w:numId w:val="5"/>
+        </w:numPr>
+      </w:pPr>
+      <w:r>
+        <w:t>Analyse descriptive</w:t>
+      </w:r>
+    </w:p>
+    <w:p>
+      <w:pPr>
+        <w:ind w:left="1080"/>
+      </w:pPr>
     </w:p>
     <w:p>
       <w:pPr>
         <w:pStyle w:val="Titre1"/>
-      </w:pPr>
-      <w:bookmarkStart w:id="2" w:name="_Toc104802625"/>
-      <w:r>
-        <w:t>Présentation des données</w:t>
-      </w:r>
-      <w:bookmarkEnd w:id="2"/>
+        <w:numPr>
+          <w:ilvl w:val="0"/>
+          <w:numId w:val="1"/>
+        </w:numPr>
+        <w:rPr>
+          <w:color w:val="FF0000"/>
+        </w:rPr>
+      </w:pPr>
+      <w:r>
+        <w:rPr>
+          <w:color w:val="FF0000"/>
+        </w:rPr>
+        <w:t xml:space="preserve">Etude de l’absentéisme sur le portefeuille </w:t>
+      </w:r>
+    </w:p>
+    <w:p>
+      <w:pPr>
+        <w:pStyle w:val="Paragraphedeliste"/>
+        <w:numPr>
+          <w:ilvl w:val="2"/>
+          <w:numId w:val="6"/>
+        </w:numPr>
+      </w:pPr>
+      <w:r>
+        <w:t>Evolution de l’absentéisme sur le portefeuille collectif depuis 2012</w:t>
+      </w:r>
+    </w:p>
+    <w:p>
+      <w:pPr>
+        <w:pStyle w:val="Paragraphedeliste"/>
+        <w:numPr>
+          <w:ilvl w:val="2"/>
+          <w:numId w:val="6"/>
+        </w:numPr>
+      </w:pPr>
+      <w:r>
+        <w:t xml:space="preserve">Etude du taux d’absentéisme et de la rechute en fonction </w:t>
+      </w:r>
+      <w:proofErr w:type="gramStart"/>
+      <w:r>
+        <w:t>des population</w:t>
+      </w:r>
+      <w:proofErr w:type="gramEnd"/>
+      <w:r>
+        <w:t xml:space="preserve">  </w:t>
+      </w:r>
+    </w:p>
+    <w:p>
+      <w:pPr>
+        <w:pStyle w:val="Titre1"/>
+        <w:numPr>
+          <w:ilvl w:val="0"/>
+          <w:numId w:val="1"/>
+        </w:numPr>
+        <w:rPr>
+          <w:color w:val="FF0000"/>
+        </w:rPr>
+      </w:pPr>
+      <w:r>
+        <w:rPr>
+          <w:color w:val="FF0000"/>
+        </w:rPr>
+        <w:t>Lois de maintien en arrêts de travail</w:t>
+      </w:r>
     </w:p>
     <w:p/>
+    <w:p/>
     <w:p>
       <w:pPr>
         <w:pStyle w:val="Titre1"/>
-      </w:pPr>
-      <w:bookmarkStart w:id="3" w:name="_Toc104802626"/>
-      <w:r>
-        <w:t>Statistique descriptive</w:t>
+        <w:numPr>
+          <w:ilvl w:val="0"/>
+          <w:numId w:val="1"/>
+        </w:numPr>
+        <w:rPr>
+          <w:color w:val="FF0000"/>
+        </w:rPr>
+      </w:pPr>
+      <w:bookmarkStart w:id="3" w:name="_Toc104802627"/>
+      <w:r>
+        <w:rPr>
+          <w:color w:val="FF0000"/>
+        </w:rPr>
+        <w:t>Modèle étudié</w:t>
       </w:r>
       <w:bookmarkEnd w:id="3"/>
     </w:p>
     <w:p/>
-    <w:p>
-      <w:pPr>
-        <w:pStyle w:val="Titre1"/>
-      </w:pPr>
-      <w:bookmarkStart w:id="4" w:name="_Toc104802627"/>
-      <w:r>
-        <w:t>Modèle étudié</w:t>
-      </w:r>
-      <w:bookmarkEnd w:id="4"/>
-    </w:p>
+    <w:p/>
+    <w:p>
+      <w:pPr>
+        <w:pStyle w:val="Titre"/>
+      </w:pPr>
+    </w:p>
+    <w:p/>
+    <w:p/>
     <w:p/>
     <w:sectPr>
       <w:pgSz w:w="11906" w:h="16838"/>
@@ -463,6 +769,554 @@
     </w:p>
   </w:footnote>
 </w:footnotes>
+</file>
+
+<file path=word/numbering.xml><?xml version="1.0" encoding="utf-8"?>
+<w:numbering xmlns:wpc="http://schemas.microsoft.com/office/word/2010/wordprocessingCanvas" xmlns:cx="http://schemas.microsoft.com/office/drawing/2014/chartex" xmlns:cx1="http://schemas.microsoft.com/office/drawing/2015/9/8/chartex" xmlns:cx2="http://schemas.microsoft.com/office/drawing/2015/10/21/chartex" xmlns:cx3="http://schemas.microsoft.com/office/drawing/2016/5/9/chartex" xmlns:cx4="http://schemas.microsoft.com/office/drawing/2016/5/10/chartex" xmlns:cx5="http://schemas.microsoft.com/office/drawing/2016/5/11/chartex" xmlns:cx6="http://schemas.microsoft.com/office/drawing/2016/5/12/chartex" xmlns:cx7="http://schemas.microsoft.com/office/drawing/2016/5/13/chartex" xmlns:cx8="http://schemas.microsoft.com/office/drawing/2016/5/14/chartex" xmlns:mc="http://schemas.openxmlformats.org/markup-compatibility/2006" xmlns:aink="http://schemas.microsoft.com/office/drawing/2016/ink" xmlns:am3d="http://schemas.microsoft.com/office/drawing/2017/model3d" xmlns:o="urn:schemas-microsoft-com:office:office" xmlns:r="http://schemas.openxmlformats.org/officeDocument/2006/relationships" xmlns:m="http://schemas.openxmlformats.org/officeDocument/2006/math" xmlns:v="urn:schemas-microsoft-com:vml" xmlns:wp14="http://schemas.microsoft.com/office/word/2010/wordprocessingDrawing" xmlns:wp="http://schemas.openxmlformats.org/drawingml/2006/wordprocessingDrawing" xmlns:w10="urn:schemas-microsoft-com:office:word" xmlns:w="http://schemas.openxmlformats.org/wordprocessingml/2006/main" xmlns:w14="http://schemas.microsoft.com/office/word/2010/wordml" xmlns:w15="http://schemas.microsoft.com/office/word/2012/wordml" xmlns:w16cid="http://schemas.microsoft.com/office/word/2016/wordml/cid" xmlns:w16se="http://schemas.microsoft.com/office/word/2015/wordml/symex" xmlns:wpg="http://schemas.microsoft.com/office/word/2010/wordprocessingGroup" xmlns:wpi="http://schemas.microsoft.com/office/word/2010/wordprocessingInk" xmlns:wne="http://schemas.microsoft.com/office/word/2006/wordml" xmlns:wps="http://schemas.microsoft.com/office/word/2010/wordprocessingShape" mc:Ignorable="w14 w15 w16se w16cid wp14">
+  <w:abstractNum w:abstractNumId="0" w15:restartNumberingAfterBreak="0">
+    <w:nsid w:val="07A74932"/>
+    <w:multiLevelType w:val="hybridMultilevel"/>
+    <w:tmpl w:val="F49EFFA4"/>
+    <w:lvl w:ilvl="0" w:tplc="A9164B74">
+      <w:start w:val="1"/>
+      <w:numFmt w:val="decimal"/>
+      <w:lvlText w:val="%1-"/>
+      <w:lvlJc w:val="left"/>
+      <w:pPr>
+        <w:ind w:left="720" w:hanging="360"/>
+      </w:pPr>
+      <w:rPr>
+        <w:rFonts w:hint="default"/>
+      </w:rPr>
+    </w:lvl>
+    <w:lvl w:ilvl="1" w:tplc="040C0019" w:tentative="1">
+      <w:start w:val="1"/>
+      <w:numFmt w:val="lowerLetter"/>
+      <w:lvlText w:val="%2."/>
+      <w:lvlJc w:val="left"/>
+      <w:pPr>
+        <w:ind w:left="1440" w:hanging="360"/>
+      </w:pPr>
+    </w:lvl>
+    <w:lvl w:ilvl="2" w:tplc="040C001B" w:tentative="1">
+      <w:start w:val="1"/>
+      <w:numFmt w:val="lowerRoman"/>
+      <w:lvlText w:val="%3."/>
+      <w:lvlJc w:val="right"/>
+      <w:pPr>
+        <w:ind w:left="2160" w:hanging="180"/>
+      </w:pPr>
+    </w:lvl>
+    <w:lvl w:ilvl="3" w:tplc="040C000F" w:tentative="1">
+      <w:start w:val="1"/>
+      <w:numFmt w:val="decimal"/>
+      <w:lvlText w:val="%4."/>
+      <w:lvlJc w:val="left"/>
+      <w:pPr>
+        <w:ind w:left="2880" w:hanging="360"/>
+      </w:pPr>
+    </w:lvl>
+    <w:lvl w:ilvl="4" w:tplc="040C0019" w:tentative="1">
+      <w:start w:val="1"/>
+      <w:numFmt w:val="lowerLetter"/>
+      <w:lvlText w:val="%5."/>
+      <w:lvlJc w:val="left"/>
+      <w:pPr>
+        <w:ind w:left="3600" w:hanging="360"/>
+      </w:pPr>
+    </w:lvl>
+    <w:lvl w:ilvl="5" w:tplc="040C001B" w:tentative="1">
+      <w:start w:val="1"/>
+      <w:numFmt w:val="lowerRoman"/>
+      <w:lvlText w:val="%6."/>
+      <w:lvlJc w:val="right"/>
+      <w:pPr>
+        <w:ind w:left="4320" w:hanging="180"/>
+      </w:pPr>
+    </w:lvl>
+    <w:lvl w:ilvl="6" w:tplc="040C000F" w:tentative="1">
+      <w:start w:val="1"/>
+      <w:numFmt w:val="decimal"/>
+      <w:lvlText w:val="%7."/>
+      <w:lvlJc w:val="left"/>
+      <w:pPr>
+        <w:ind w:left="5040" w:hanging="360"/>
+      </w:pPr>
+    </w:lvl>
+    <w:lvl w:ilvl="7" w:tplc="040C0019" w:tentative="1">
+      <w:start w:val="1"/>
+      <w:numFmt w:val="lowerLetter"/>
+      <w:lvlText w:val="%8."/>
+      <w:lvlJc w:val="left"/>
+      <w:pPr>
+        <w:ind w:left="5760" w:hanging="360"/>
+      </w:pPr>
+    </w:lvl>
+    <w:lvl w:ilvl="8" w:tplc="040C001B" w:tentative="1">
+      <w:start w:val="1"/>
+      <w:numFmt w:val="lowerRoman"/>
+      <w:lvlText w:val="%9."/>
+      <w:lvlJc w:val="right"/>
+      <w:pPr>
+        <w:ind w:left="6480" w:hanging="180"/>
+      </w:pPr>
+    </w:lvl>
+  </w:abstractNum>
+  <w:abstractNum w:abstractNumId="1" w15:restartNumberingAfterBreak="0">
+    <w:nsid w:val="0AAB73FB"/>
+    <w:multiLevelType w:val="multilevel"/>
+    <w:tmpl w:val="040C001D"/>
+    <w:lvl w:ilvl="0">
+      <w:start w:val="1"/>
+      <w:numFmt w:val="decimal"/>
+      <w:lvlText w:val="%1)"/>
+      <w:lvlJc w:val="left"/>
+      <w:pPr>
+        <w:ind w:left="360" w:hanging="360"/>
+      </w:pPr>
+    </w:lvl>
+    <w:lvl w:ilvl="1">
+      <w:start w:val="1"/>
+      <w:numFmt w:val="lowerLetter"/>
+      <w:lvlText w:val="%2)"/>
+      <w:lvlJc w:val="left"/>
+      <w:pPr>
+        <w:ind w:left="720" w:hanging="360"/>
+      </w:pPr>
+    </w:lvl>
+    <w:lvl w:ilvl="2">
+      <w:start w:val="1"/>
+      <w:numFmt w:val="lowerRoman"/>
+      <w:lvlText w:val="%3)"/>
+      <w:lvlJc w:val="left"/>
+      <w:pPr>
+        <w:ind w:left="1080" w:hanging="360"/>
+      </w:pPr>
+    </w:lvl>
+    <w:lvl w:ilvl="3">
+      <w:start w:val="1"/>
+      <w:numFmt w:val="decimal"/>
+      <w:lvlText w:val="(%4)"/>
+      <w:lvlJc w:val="left"/>
+      <w:pPr>
+        <w:ind w:left="1440" w:hanging="360"/>
+      </w:pPr>
+    </w:lvl>
+    <w:lvl w:ilvl="4">
+      <w:start w:val="1"/>
+      <w:numFmt w:val="lowerLetter"/>
+      <w:lvlText w:val="(%5)"/>
+      <w:lvlJc w:val="left"/>
+      <w:pPr>
+        <w:ind w:left="1800" w:hanging="360"/>
+      </w:pPr>
+    </w:lvl>
+    <w:lvl w:ilvl="5">
+      <w:start w:val="1"/>
+      <w:numFmt w:val="lowerRoman"/>
+      <w:lvlText w:val="(%6)"/>
+      <w:lvlJc w:val="left"/>
+      <w:pPr>
+        <w:ind w:left="2160" w:hanging="360"/>
+      </w:pPr>
+    </w:lvl>
+    <w:lvl w:ilvl="6">
+      <w:start w:val="1"/>
+      <w:numFmt w:val="decimal"/>
+      <w:lvlText w:val="%7."/>
+      <w:lvlJc w:val="left"/>
+      <w:pPr>
+        <w:ind w:left="2520" w:hanging="360"/>
+      </w:pPr>
+    </w:lvl>
+    <w:lvl w:ilvl="7">
+      <w:start w:val="1"/>
+      <w:numFmt w:val="lowerLetter"/>
+      <w:lvlText w:val="%8."/>
+      <w:lvlJc w:val="left"/>
+      <w:pPr>
+        <w:ind w:left="2880" w:hanging="360"/>
+      </w:pPr>
+    </w:lvl>
+    <w:lvl w:ilvl="8">
+      <w:start w:val="1"/>
+      <w:numFmt w:val="lowerRoman"/>
+      <w:lvlText w:val="%9."/>
+      <w:lvlJc w:val="left"/>
+      <w:pPr>
+        <w:ind w:left="3240" w:hanging="360"/>
+      </w:pPr>
+    </w:lvl>
+  </w:abstractNum>
+  <w:abstractNum w:abstractNumId="2" w15:restartNumberingAfterBreak="0">
+    <w:nsid w:val="191B635B"/>
+    <w:multiLevelType w:val="hybridMultilevel"/>
+    <w:tmpl w:val="4A2CE188"/>
+    <w:lvl w:ilvl="0" w:tplc="F6827412">
+      <w:start w:val="1"/>
+      <w:numFmt w:val="decimal"/>
+      <w:lvlText w:val="%1-"/>
+      <w:lvlJc w:val="left"/>
+      <w:pPr>
+        <w:ind w:left="720" w:hanging="360"/>
+      </w:pPr>
+      <w:rPr>
+        <w:rFonts w:hint="default"/>
+      </w:rPr>
+    </w:lvl>
+    <w:lvl w:ilvl="1" w:tplc="040C0019" w:tentative="1">
+      <w:start w:val="1"/>
+      <w:numFmt w:val="lowerLetter"/>
+      <w:lvlText w:val="%2."/>
+      <w:lvlJc w:val="left"/>
+      <w:pPr>
+        <w:ind w:left="1440" w:hanging="360"/>
+      </w:pPr>
+    </w:lvl>
+    <w:lvl w:ilvl="2" w:tplc="040C001B" w:tentative="1">
+      <w:start w:val="1"/>
+      <w:numFmt w:val="lowerRoman"/>
+      <w:lvlText w:val="%3."/>
+      <w:lvlJc w:val="right"/>
+      <w:pPr>
+        <w:ind w:left="2160" w:hanging="180"/>
+      </w:pPr>
+    </w:lvl>
+    <w:lvl w:ilvl="3" w:tplc="040C000F" w:tentative="1">
+      <w:start w:val="1"/>
+      <w:numFmt w:val="decimal"/>
+      <w:lvlText w:val="%4."/>
+      <w:lvlJc w:val="left"/>
+      <w:pPr>
+        <w:ind w:left="2880" w:hanging="360"/>
+      </w:pPr>
+    </w:lvl>
+    <w:lvl w:ilvl="4" w:tplc="040C0019" w:tentative="1">
+      <w:start w:val="1"/>
+      <w:numFmt w:val="lowerLetter"/>
+      <w:lvlText w:val="%5."/>
+      <w:lvlJc w:val="left"/>
+      <w:pPr>
+        <w:ind w:left="3600" w:hanging="360"/>
+      </w:pPr>
+    </w:lvl>
+    <w:lvl w:ilvl="5" w:tplc="040C001B" w:tentative="1">
+      <w:start w:val="1"/>
+      <w:numFmt w:val="lowerRoman"/>
+      <w:lvlText w:val="%6."/>
+      <w:lvlJc w:val="right"/>
+      <w:pPr>
+        <w:ind w:left="4320" w:hanging="180"/>
+      </w:pPr>
+    </w:lvl>
+    <w:lvl w:ilvl="6" w:tplc="040C000F" w:tentative="1">
+      <w:start w:val="1"/>
+      <w:numFmt w:val="decimal"/>
+      <w:lvlText w:val="%7."/>
+      <w:lvlJc w:val="left"/>
+      <w:pPr>
+        <w:ind w:left="5040" w:hanging="360"/>
+      </w:pPr>
+    </w:lvl>
+    <w:lvl w:ilvl="7" w:tplc="040C0019" w:tentative="1">
+      <w:start w:val="1"/>
+      <w:numFmt w:val="lowerLetter"/>
+      <w:lvlText w:val="%8."/>
+      <w:lvlJc w:val="left"/>
+      <w:pPr>
+        <w:ind w:left="5760" w:hanging="360"/>
+      </w:pPr>
+    </w:lvl>
+    <w:lvl w:ilvl="8" w:tplc="040C001B" w:tentative="1">
+      <w:start w:val="1"/>
+      <w:numFmt w:val="lowerRoman"/>
+      <w:lvlText w:val="%9."/>
+      <w:lvlJc w:val="right"/>
+      <w:pPr>
+        <w:ind w:left="6480" w:hanging="180"/>
+      </w:pPr>
+    </w:lvl>
+  </w:abstractNum>
+  <w:abstractNum w:abstractNumId="3" w15:restartNumberingAfterBreak="0">
+    <w:nsid w:val="44192A6E"/>
+    <w:multiLevelType w:val="hybridMultilevel"/>
+    <w:tmpl w:val="F17E390A"/>
+    <w:lvl w:ilvl="0" w:tplc="B85C5B0C">
+      <w:start w:val="1"/>
+      <w:numFmt w:val="upperRoman"/>
+      <w:lvlText w:val="%1-"/>
+      <w:lvlJc w:val="left"/>
+      <w:pPr>
+        <w:ind w:left="1080" w:hanging="720"/>
+      </w:pPr>
+      <w:rPr>
+        <w:rFonts w:hint="default"/>
+      </w:rPr>
+    </w:lvl>
+    <w:lvl w:ilvl="1" w:tplc="040C0019" w:tentative="1">
+      <w:start w:val="1"/>
+      <w:numFmt w:val="lowerLetter"/>
+      <w:lvlText w:val="%2."/>
+      <w:lvlJc w:val="left"/>
+      <w:pPr>
+        <w:ind w:left="1440" w:hanging="360"/>
+      </w:pPr>
+    </w:lvl>
+    <w:lvl w:ilvl="2" w:tplc="040C001B">
+      <w:start w:val="1"/>
+      <w:numFmt w:val="lowerRoman"/>
+      <w:lvlText w:val="%3."/>
+      <w:lvlJc w:val="right"/>
+      <w:pPr>
+        <w:ind w:left="2160" w:hanging="180"/>
+      </w:pPr>
+    </w:lvl>
+    <w:lvl w:ilvl="3" w:tplc="040C000F">
+      <w:start w:val="1"/>
+      <w:numFmt w:val="decimal"/>
+      <w:lvlText w:val="%4."/>
+      <w:lvlJc w:val="left"/>
+      <w:pPr>
+        <w:ind w:left="2880" w:hanging="360"/>
+      </w:pPr>
+    </w:lvl>
+    <w:lvl w:ilvl="4" w:tplc="040C0019" w:tentative="1">
+      <w:start w:val="1"/>
+      <w:numFmt w:val="lowerLetter"/>
+      <w:lvlText w:val="%5."/>
+      <w:lvlJc w:val="left"/>
+      <w:pPr>
+        <w:ind w:left="3600" w:hanging="360"/>
+      </w:pPr>
+    </w:lvl>
+    <w:lvl w:ilvl="5" w:tplc="040C001B" w:tentative="1">
+      <w:start w:val="1"/>
+      <w:numFmt w:val="lowerRoman"/>
+      <w:lvlText w:val="%6."/>
+      <w:lvlJc w:val="right"/>
+      <w:pPr>
+        <w:ind w:left="4320" w:hanging="180"/>
+      </w:pPr>
+    </w:lvl>
+    <w:lvl w:ilvl="6" w:tplc="040C000F" w:tentative="1">
+      <w:start w:val="1"/>
+      <w:numFmt w:val="decimal"/>
+      <w:lvlText w:val="%7."/>
+      <w:lvlJc w:val="left"/>
+      <w:pPr>
+        <w:ind w:left="5040" w:hanging="360"/>
+      </w:pPr>
+    </w:lvl>
+    <w:lvl w:ilvl="7" w:tplc="040C0019" w:tentative="1">
+      <w:start w:val="1"/>
+      <w:numFmt w:val="lowerLetter"/>
+      <w:lvlText w:val="%8."/>
+      <w:lvlJc w:val="left"/>
+      <w:pPr>
+        <w:ind w:left="5760" w:hanging="360"/>
+      </w:pPr>
+    </w:lvl>
+    <w:lvl w:ilvl="8" w:tplc="040C001B" w:tentative="1">
+      <w:start w:val="1"/>
+      <w:numFmt w:val="lowerRoman"/>
+      <w:lvlText w:val="%9."/>
+      <w:lvlJc w:val="right"/>
+      <w:pPr>
+        <w:ind w:left="6480" w:hanging="180"/>
+      </w:pPr>
+    </w:lvl>
+  </w:abstractNum>
+  <w:abstractNum w:abstractNumId="4" w15:restartNumberingAfterBreak="0">
+    <w:nsid w:val="57385A54"/>
+    <w:multiLevelType w:val="hybridMultilevel"/>
+    <w:tmpl w:val="F056A624"/>
+    <w:lvl w:ilvl="0" w:tplc="040C000F">
+      <w:start w:val="1"/>
+      <w:numFmt w:val="decimal"/>
+      <w:lvlText w:val="%1."/>
+      <w:lvlJc w:val="left"/>
+      <w:pPr>
+        <w:ind w:left="1080" w:hanging="360"/>
+      </w:pPr>
+    </w:lvl>
+    <w:lvl w:ilvl="1" w:tplc="040C0019" w:tentative="1">
+      <w:start w:val="1"/>
+      <w:numFmt w:val="lowerLetter"/>
+      <w:lvlText w:val="%2."/>
+      <w:lvlJc w:val="left"/>
+      <w:pPr>
+        <w:ind w:left="1800" w:hanging="360"/>
+      </w:pPr>
+    </w:lvl>
+    <w:lvl w:ilvl="2" w:tplc="040C001B" w:tentative="1">
+      <w:start w:val="1"/>
+      <w:numFmt w:val="lowerRoman"/>
+      <w:lvlText w:val="%3."/>
+      <w:lvlJc w:val="right"/>
+      <w:pPr>
+        <w:ind w:left="2520" w:hanging="180"/>
+      </w:pPr>
+    </w:lvl>
+    <w:lvl w:ilvl="3" w:tplc="040C000F" w:tentative="1">
+      <w:start w:val="1"/>
+      <w:numFmt w:val="decimal"/>
+      <w:lvlText w:val="%4."/>
+      <w:lvlJc w:val="left"/>
+      <w:pPr>
+        <w:ind w:left="3240" w:hanging="360"/>
+      </w:pPr>
+    </w:lvl>
+    <w:lvl w:ilvl="4" w:tplc="040C0019" w:tentative="1">
+      <w:start w:val="1"/>
+      <w:numFmt w:val="lowerLetter"/>
+      <w:lvlText w:val="%5."/>
+      <w:lvlJc w:val="left"/>
+      <w:pPr>
+        <w:ind w:left="3960" w:hanging="360"/>
+      </w:pPr>
+    </w:lvl>
+    <w:lvl w:ilvl="5" w:tplc="040C001B" w:tentative="1">
+      <w:start w:val="1"/>
+      <w:numFmt w:val="lowerRoman"/>
+      <w:lvlText w:val="%6."/>
+      <w:lvlJc w:val="right"/>
+      <w:pPr>
+        <w:ind w:left="4680" w:hanging="180"/>
+      </w:pPr>
+    </w:lvl>
+    <w:lvl w:ilvl="6" w:tplc="040C000F" w:tentative="1">
+      <w:start w:val="1"/>
+      <w:numFmt w:val="decimal"/>
+      <w:lvlText w:val="%7."/>
+      <w:lvlJc w:val="left"/>
+      <w:pPr>
+        <w:ind w:left="5400" w:hanging="360"/>
+      </w:pPr>
+    </w:lvl>
+    <w:lvl w:ilvl="7" w:tplc="040C0019" w:tentative="1">
+      <w:start w:val="1"/>
+      <w:numFmt w:val="lowerLetter"/>
+      <w:lvlText w:val="%8."/>
+      <w:lvlJc w:val="left"/>
+      <w:pPr>
+        <w:ind w:left="6120" w:hanging="360"/>
+      </w:pPr>
+    </w:lvl>
+    <w:lvl w:ilvl="8" w:tplc="040C001B" w:tentative="1">
+      <w:start w:val="1"/>
+      <w:numFmt w:val="lowerRoman"/>
+      <w:lvlText w:val="%9."/>
+      <w:lvlJc w:val="right"/>
+      <w:pPr>
+        <w:ind w:left="6840" w:hanging="180"/>
+      </w:pPr>
+    </w:lvl>
+  </w:abstractNum>
+  <w:abstractNum w:abstractNumId="5" w15:restartNumberingAfterBreak="0">
+    <w:nsid w:val="7F9C60A0"/>
+    <w:multiLevelType w:val="multilevel"/>
+    <w:tmpl w:val="040C001D"/>
+    <w:lvl w:ilvl="0">
+      <w:start w:val="1"/>
+      <w:numFmt w:val="decimal"/>
+      <w:lvlText w:val="%1)"/>
+      <w:lvlJc w:val="left"/>
+      <w:pPr>
+        <w:ind w:left="360" w:hanging="360"/>
+      </w:pPr>
+    </w:lvl>
+    <w:lvl w:ilvl="1">
+      <w:start w:val="1"/>
+      <w:numFmt w:val="lowerLetter"/>
+      <w:lvlText w:val="%2)"/>
+      <w:lvlJc w:val="left"/>
+      <w:pPr>
+        <w:ind w:left="720" w:hanging="360"/>
+      </w:pPr>
+    </w:lvl>
+    <w:lvl w:ilvl="2">
+      <w:start w:val="1"/>
+      <w:numFmt w:val="lowerRoman"/>
+      <w:lvlText w:val="%3)"/>
+      <w:lvlJc w:val="left"/>
+      <w:pPr>
+        <w:ind w:left="1080" w:hanging="360"/>
+      </w:pPr>
+    </w:lvl>
+    <w:lvl w:ilvl="3">
+      <w:start w:val="1"/>
+      <w:numFmt w:val="decimal"/>
+      <w:lvlText w:val="(%4)"/>
+      <w:lvlJc w:val="left"/>
+      <w:pPr>
+        <w:ind w:left="1440" w:hanging="360"/>
+      </w:pPr>
+    </w:lvl>
+    <w:lvl w:ilvl="4">
+      <w:start w:val="1"/>
+      <w:numFmt w:val="lowerLetter"/>
+      <w:lvlText w:val="(%5)"/>
+      <w:lvlJc w:val="left"/>
+      <w:pPr>
+        <w:ind w:left="1800" w:hanging="360"/>
+      </w:pPr>
+    </w:lvl>
+    <w:lvl w:ilvl="5">
+      <w:start w:val="1"/>
+      <w:numFmt w:val="lowerRoman"/>
+      <w:lvlText w:val="(%6)"/>
+      <w:lvlJc w:val="left"/>
+      <w:pPr>
+        <w:ind w:left="2160" w:hanging="360"/>
+      </w:pPr>
+    </w:lvl>
+    <w:lvl w:ilvl="6">
+      <w:start w:val="1"/>
+      <w:numFmt w:val="decimal"/>
+      <w:lvlText w:val="%7."/>
+      <w:lvlJc w:val="left"/>
+      <w:pPr>
+        <w:ind w:left="2520" w:hanging="360"/>
+      </w:pPr>
+    </w:lvl>
+    <w:lvl w:ilvl="7">
+      <w:start w:val="1"/>
+      <w:numFmt w:val="lowerLetter"/>
+      <w:lvlText w:val="%8."/>
+      <w:lvlJc w:val="left"/>
+      <w:pPr>
+        <w:ind w:left="2880" w:hanging="360"/>
+      </w:pPr>
+    </w:lvl>
+    <w:lvl w:ilvl="8">
+      <w:start w:val="1"/>
+      <w:numFmt w:val="lowerRoman"/>
+      <w:lvlText w:val="%9."/>
+      <w:lvlJc w:val="left"/>
+      <w:pPr>
+        <w:ind w:left="3240" w:hanging="360"/>
+      </w:pPr>
+    </w:lvl>
+  </w:abstractNum>
+  <w:num w:numId="1">
+    <w:abstractNumId w:val="3"/>
+  </w:num>
+  <w:num w:numId="2">
+    <w:abstractNumId w:val="2"/>
+  </w:num>
+  <w:num w:numId="3">
+    <w:abstractNumId w:val="4"/>
+  </w:num>
+  <w:num w:numId="4">
+    <w:abstractNumId w:val="0"/>
+  </w:num>
+  <w:num w:numId="5">
+    <w:abstractNumId w:val="1"/>
+  </w:num>
+  <w:num w:numId="6">
+    <w:abstractNumId w:val="5"/>
+  </w:num>
+</w:numbering>
 </file>
 
 <file path=word/styles.xml><?xml version="1.0" encoding="utf-8"?>
@@ -1042,6 +1896,17 @@
       <w:u w:val="single"/>
     </w:rPr>
   </w:style>
+  <w:style w:type="paragraph" w:styleId="Paragraphedeliste">
+    <w:name w:val="List Paragraph"/>
+    <w:basedOn w:val="Normal"/>
+    <w:uiPriority w:val="34"/>
+    <w:qFormat/>
+    <w:rsid w:val="00A17598"/>
+    <w:pPr>
+      <w:ind w:left="720"/>
+      <w:contextualSpacing/>
+    </w:pPr>
+  </w:style>
 </w:styles>
 </file>
 
@@ -1345,7 +2210,7 @@
 </file>
 
 <file path=customXml/itemProps1.xml><?xml version="1.0" encoding="utf-8"?>
-<ds:datastoreItem xmlns:ds="http://schemas.openxmlformats.org/officeDocument/2006/customXml" ds:itemID="{15EB43C0-A68F-4AEB-8A6B-D925D675B5C6}">
+<ds:datastoreItem xmlns:ds="http://schemas.openxmlformats.org/officeDocument/2006/customXml" ds:itemID="{E9CBCC24-E725-4B68-B384-D973B2707522}">
   <ds:schemaRefs>
     <ds:schemaRef ds:uri="http://schemas.openxmlformats.org/officeDocument/2006/bibliography"/>
   </ds:schemaRefs>

</xml_diff>

<commit_message>
Avancée du plan détaillé 3/...
</commit_message>
<xml_diff>
--- a/Mémoire ABSENTEISME.docx
+++ b/Mémoire ABSENTEISME.docx
@@ -380,7 +380,6 @@
       </w:r>
     </w:p>
     <w:p/>
-    <w:p/>
     <w:p>
       <w:pPr>
         <w:pStyle w:val="Titre1"/>
@@ -404,42 +403,13 @@
       <w:pPr>
         <w:pStyle w:val="Paragraphedeliste"/>
         <w:numPr>
-          <w:ilvl w:val="0"/>
-          <w:numId w:val="3"/>
+          <w:ilvl w:val="2"/>
+          <w:numId w:val="7"/>
         </w:numPr>
       </w:pPr>
       <w:r>
-        <w:t>A</w:t>
-      </w:r>
-    </w:p>
-    <w:p>
-      <w:pPr>
-        <w:pStyle w:val="Paragraphedeliste"/>
-        <w:numPr>
-          <w:ilvl w:val="0"/>
-          <w:numId w:val="3"/>
-        </w:numPr>
-      </w:pPr>
-      <w:r>
-        <w:t>B</w:t>
-      </w:r>
-    </w:p>
-    <w:p>
-      <w:pPr>
-        <w:pStyle w:val="Paragraphedeliste"/>
-        <w:numPr>
-          <w:ilvl w:val="0"/>
-          <w:numId w:val="3"/>
-        </w:numPr>
-      </w:pPr>
-      <w:r>
-        <w:t>C</w:t>
-      </w:r>
-    </w:p>
-    <w:p>
-      <w:pPr>
-        <w:ind w:left="720"/>
-      </w:pPr>
+        <w:t>Définition de l’absentéisme</w:t>
+      </w:r>
     </w:p>
     <w:p>
       <w:pPr>
@@ -520,8 +490,6 @@
       <w:r>
         <w:t>Complémentarité des BDD – fusion</w:t>
       </w:r>
-      <w:bookmarkStart w:id="2" w:name="_GoBack"/>
-      <w:bookmarkEnd w:id="2"/>
     </w:p>
     <w:p>
       <w:pPr>
@@ -605,11 +573,6 @@
       <w:r>
         <w:t>Analyse descriptive</w:t>
       </w:r>
-    </w:p>
-    <w:p>
-      <w:pPr>
-        <w:ind w:left="1080"/>
-      </w:pPr>
     </w:p>
     <w:p>
       <w:pPr>
@@ -650,13 +613,11 @@
         </w:numPr>
       </w:pPr>
       <w:r>
-        <w:t xml:space="preserve">Etude du taux d’absentéisme et de la rechute en fonction </w:t>
-      </w:r>
-      <w:proofErr w:type="gramStart"/>
-      <w:r>
-        <w:t>des population</w:t>
-      </w:r>
-      <w:proofErr w:type="gramEnd"/>
+        <w:t xml:space="preserve">Etude du taux d’absentéisme et de la rechute en </w:t>
+      </w:r>
+      <w:r>
+        <w:t>arrêt</w:t>
+      </w:r>
       <w:r>
         <w:t xml:space="preserve">  </w:t>
       </w:r>
@@ -678,9 +639,13 @@
         </w:rPr>
         <w:t>Lois de maintien en arrêts de travail</w:t>
       </w:r>
-    </w:p>
-    <w:p/>
-    <w:p/>
+      <w:r>
+        <w:rPr>
+          <w:color w:val="FF0000"/>
+        </w:rPr>
+        <w:t xml:space="preserve"> </w:t>
+      </w:r>
+    </w:p>
     <w:p>
       <w:pPr>
         <w:pStyle w:val="Titre1"/>
@@ -692,21 +657,37 @@
           <w:color w:val="FF0000"/>
         </w:rPr>
       </w:pPr>
-      <w:bookmarkStart w:id="3" w:name="_Toc104802627"/>
+      <w:bookmarkStart w:id="2" w:name="_Toc104802627"/>
       <w:r>
         <w:rPr>
           <w:color w:val="FF0000"/>
         </w:rPr>
         <w:t>Modèle étudié</w:t>
       </w:r>
+      <w:bookmarkEnd w:id="2"/>
+    </w:p>
+    <w:p>
+      <w:pPr>
+        <w:pStyle w:val="Paragraphedeliste"/>
+        <w:numPr>
+          <w:ilvl w:val="2"/>
+          <w:numId w:val="9"/>
+        </w:numPr>
+      </w:pPr>
+      <w:r>
+        <w:t>Définition</w:t>
+      </w:r>
+      <w:r>
+        <w:t xml:space="preserve"> du modèle </w:t>
+      </w:r>
+    </w:p>
+    <w:p/>
+    <w:p>
+      <w:pPr>
+        <w:pStyle w:val="Titre"/>
+      </w:pPr>
+      <w:bookmarkStart w:id="3" w:name="_GoBack"/>
       <w:bookmarkEnd w:id="3"/>
-    </w:p>
-    <w:p/>
-    <w:p/>
-    <w:p>
-      <w:pPr>
-        <w:pStyle w:val="Titre"/>
-      </w:pPr>
     </w:p>
     <w:p/>
     <w:p/>
@@ -1038,6 +1019,178 @@
     </w:lvl>
   </w:abstractNum>
   <w:abstractNum w:abstractNumId="3" w15:restartNumberingAfterBreak="0">
+    <w:nsid w:val="265F320A"/>
+    <w:multiLevelType w:val="multilevel"/>
+    <w:tmpl w:val="040C001D"/>
+    <w:lvl w:ilvl="0">
+      <w:start w:val="1"/>
+      <w:numFmt w:val="decimal"/>
+      <w:lvlText w:val="%1)"/>
+      <w:lvlJc w:val="left"/>
+      <w:pPr>
+        <w:ind w:left="360" w:hanging="360"/>
+      </w:pPr>
+    </w:lvl>
+    <w:lvl w:ilvl="1">
+      <w:start w:val="1"/>
+      <w:numFmt w:val="lowerLetter"/>
+      <w:lvlText w:val="%2)"/>
+      <w:lvlJc w:val="left"/>
+      <w:pPr>
+        <w:ind w:left="720" w:hanging="360"/>
+      </w:pPr>
+    </w:lvl>
+    <w:lvl w:ilvl="2">
+      <w:start w:val="1"/>
+      <w:numFmt w:val="lowerRoman"/>
+      <w:lvlText w:val="%3)"/>
+      <w:lvlJc w:val="left"/>
+      <w:pPr>
+        <w:ind w:left="1080" w:hanging="360"/>
+      </w:pPr>
+    </w:lvl>
+    <w:lvl w:ilvl="3">
+      <w:start w:val="1"/>
+      <w:numFmt w:val="decimal"/>
+      <w:lvlText w:val="(%4)"/>
+      <w:lvlJc w:val="left"/>
+      <w:pPr>
+        <w:ind w:left="1440" w:hanging="360"/>
+      </w:pPr>
+    </w:lvl>
+    <w:lvl w:ilvl="4">
+      <w:start w:val="1"/>
+      <w:numFmt w:val="lowerLetter"/>
+      <w:lvlText w:val="(%5)"/>
+      <w:lvlJc w:val="left"/>
+      <w:pPr>
+        <w:ind w:left="1800" w:hanging="360"/>
+      </w:pPr>
+    </w:lvl>
+    <w:lvl w:ilvl="5">
+      <w:start w:val="1"/>
+      <w:numFmt w:val="lowerRoman"/>
+      <w:lvlText w:val="(%6)"/>
+      <w:lvlJc w:val="left"/>
+      <w:pPr>
+        <w:ind w:left="2160" w:hanging="360"/>
+      </w:pPr>
+    </w:lvl>
+    <w:lvl w:ilvl="6">
+      <w:start w:val="1"/>
+      <w:numFmt w:val="decimal"/>
+      <w:lvlText w:val="%7."/>
+      <w:lvlJc w:val="left"/>
+      <w:pPr>
+        <w:ind w:left="2520" w:hanging="360"/>
+      </w:pPr>
+    </w:lvl>
+    <w:lvl w:ilvl="7">
+      <w:start w:val="1"/>
+      <w:numFmt w:val="lowerLetter"/>
+      <w:lvlText w:val="%8."/>
+      <w:lvlJc w:val="left"/>
+      <w:pPr>
+        <w:ind w:left="2880" w:hanging="360"/>
+      </w:pPr>
+    </w:lvl>
+    <w:lvl w:ilvl="8">
+      <w:start w:val="1"/>
+      <w:numFmt w:val="lowerRoman"/>
+      <w:lvlText w:val="%9."/>
+      <w:lvlJc w:val="left"/>
+      <w:pPr>
+        <w:ind w:left="3240" w:hanging="360"/>
+      </w:pPr>
+    </w:lvl>
+  </w:abstractNum>
+  <w:abstractNum w:abstractNumId="4" w15:restartNumberingAfterBreak="0">
+    <w:nsid w:val="423C2800"/>
+    <w:multiLevelType w:val="multilevel"/>
+    <w:tmpl w:val="040C001D"/>
+    <w:lvl w:ilvl="0">
+      <w:start w:val="1"/>
+      <w:numFmt w:val="decimal"/>
+      <w:lvlText w:val="%1)"/>
+      <w:lvlJc w:val="left"/>
+      <w:pPr>
+        <w:ind w:left="360" w:hanging="360"/>
+      </w:pPr>
+    </w:lvl>
+    <w:lvl w:ilvl="1">
+      <w:start w:val="1"/>
+      <w:numFmt w:val="lowerLetter"/>
+      <w:lvlText w:val="%2)"/>
+      <w:lvlJc w:val="left"/>
+      <w:pPr>
+        <w:ind w:left="720" w:hanging="360"/>
+      </w:pPr>
+    </w:lvl>
+    <w:lvl w:ilvl="2">
+      <w:start w:val="1"/>
+      <w:numFmt w:val="lowerRoman"/>
+      <w:lvlText w:val="%3)"/>
+      <w:lvlJc w:val="left"/>
+      <w:pPr>
+        <w:ind w:left="1080" w:hanging="360"/>
+      </w:pPr>
+    </w:lvl>
+    <w:lvl w:ilvl="3">
+      <w:start w:val="1"/>
+      <w:numFmt w:val="decimal"/>
+      <w:lvlText w:val="(%4)"/>
+      <w:lvlJc w:val="left"/>
+      <w:pPr>
+        <w:ind w:left="1440" w:hanging="360"/>
+      </w:pPr>
+    </w:lvl>
+    <w:lvl w:ilvl="4">
+      <w:start w:val="1"/>
+      <w:numFmt w:val="lowerLetter"/>
+      <w:lvlText w:val="(%5)"/>
+      <w:lvlJc w:val="left"/>
+      <w:pPr>
+        <w:ind w:left="1800" w:hanging="360"/>
+      </w:pPr>
+    </w:lvl>
+    <w:lvl w:ilvl="5">
+      <w:start w:val="1"/>
+      <w:numFmt w:val="lowerRoman"/>
+      <w:lvlText w:val="(%6)"/>
+      <w:lvlJc w:val="left"/>
+      <w:pPr>
+        <w:ind w:left="2160" w:hanging="360"/>
+      </w:pPr>
+    </w:lvl>
+    <w:lvl w:ilvl="6">
+      <w:start w:val="1"/>
+      <w:numFmt w:val="decimal"/>
+      <w:lvlText w:val="%7."/>
+      <w:lvlJc w:val="left"/>
+      <w:pPr>
+        <w:ind w:left="2520" w:hanging="360"/>
+      </w:pPr>
+    </w:lvl>
+    <w:lvl w:ilvl="7">
+      <w:start w:val="1"/>
+      <w:numFmt w:val="lowerLetter"/>
+      <w:lvlText w:val="%8."/>
+      <w:lvlJc w:val="left"/>
+      <w:pPr>
+        <w:ind w:left="2880" w:hanging="360"/>
+      </w:pPr>
+    </w:lvl>
+    <w:lvl w:ilvl="8">
+      <w:start w:val="1"/>
+      <w:numFmt w:val="lowerRoman"/>
+      <w:lvlText w:val="%9."/>
+      <w:lvlJc w:val="left"/>
+      <w:pPr>
+        <w:ind w:left="3240" w:hanging="360"/>
+      </w:pPr>
+    </w:lvl>
+  </w:abstractNum>
+  <w:abstractNum w:abstractNumId="5" w15:restartNumberingAfterBreak="0">
     <w:nsid w:val="44192A6E"/>
     <w:multiLevelType w:val="hybridMultilevel"/>
     <w:tmpl w:val="F17E390A"/>
@@ -1126,7 +1279,93 @@
       </w:pPr>
     </w:lvl>
   </w:abstractNum>
-  <w:abstractNum w:abstractNumId="4" w15:restartNumberingAfterBreak="0">
+  <w:abstractNum w:abstractNumId="6" w15:restartNumberingAfterBreak="0">
+    <w:nsid w:val="4F2E4BDC"/>
+    <w:multiLevelType w:val="multilevel"/>
+    <w:tmpl w:val="040C001D"/>
+    <w:lvl w:ilvl="0">
+      <w:start w:val="1"/>
+      <w:numFmt w:val="decimal"/>
+      <w:lvlText w:val="%1)"/>
+      <w:lvlJc w:val="left"/>
+      <w:pPr>
+        <w:ind w:left="720" w:hanging="360"/>
+      </w:pPr>
+    </w:lvl>
+    <w:lvl w:ilvl="1">
+      <w:start w:val="1"/>
+      <w:numFmt w:val="lowerLetter"/>
+      <w:lvlText w:val="%2)"/>
+      <w:lvlJc w:val="left"/>
+      <w:pPr>
+        <w:ind w:left="1080" w:hanging="360"/>
+      </w:pPr>
+    </w:lvl>
+    <w:lvl w:ilvl="2">
+      <w:start w:val="1"/>
+      <w:numFmt w:val="lowerRoman"/>
+      <w:lvlText w:val="%3)"/>
+      <w:lvlJc w:val="left"/>
+      <w:pPr>
+        <w:ind w:left="1440" w:hanging="360"/>
+      </w:pPr>
+    </w:lvl>
+    <w:lvl w:ilvl="3">
+      <w:start w:val="1"/>
+      <w:numFmt w:val="decimal"/>
+      <w:lvlText w:val="(%4)"/>
+      <w:lvlJc w:val="left"/>
+      <w:pPr>
+        <w:ind w:left="1800" w:hanging="360"/>
+      </w:pPr>
+    </w:lvl>
+    <w:lvl w:ilvl="4">
+      <w:start w:val="1"/>
+      <w:numFmt w:val="lowerLetter"/>
+      <w:lvlText w:val="(%5)"/>
+      <w:lvlJc w:val="left"/>
+      <w:pPr>
+        <w:ind w:left="2160" w:hanging="360"/>
+      </w:pPr>
+    </w:lvl>
+    <w:lvl w:ilvl="5">
+      <w:start w:val="1"/>
+      <w:numFmt w:val="lowerRoman"/>
+      <w:lvlText w:val="(%6)"/>
+      <w:lvlJc w:val="left"/>
+      <w:pPr>
+        <w:ind w:left="2520" w:hanging="360"/>
+      </w:pPr>
+    </w:lvl>
+    <w:lvl w:ilvl="6">
+      <w:start w:val="1"/>
+      <w:numFmt w:val="decimal"/>
+      <w:lvlText w:val="%7."/>
+      <w:lvlJc w:val="left"/>
+      <w:pPr>
+        <w:ind w:left="2880" w:hanging="360"/>
+      </w:pPr>
+    </w:lvl>
+    <w:lvl w:ilvl="7">
+      <w:start w:val="1"/>
+      <w:numFmt w:val="lowerLetter"/>
+      <w:lvlText w:val="%8."/>
+      <w:lvlJc w:val="left"/>
+      <w:pPr>
+        <w:ind w:left="3240" w:hanging="360"/>
+      </w:pPr>
+    </w:lvl>
+    <w:lvl w:ilvl="8">
+      <w:start w:val="1"/>
+      <w:numFmt w:val="lowerRoman"/>
+      <w:lvlText w:val="%9."/>
+      <w:lvlJc w:val="left"/>
+      <w:pPr>
+        <w:ind w:left="3600" w:hanging="360"/>
+      </w:pPr>
+    </w:lvl>
+  </w:abstractNum>
+  <w:abstractNum w:abstractNumId="7" w15:restartNumberingAfterBreak="0">
     <w:nsid w:val="57385A54"/>
     <w:multiLevelType w:val="hybridMultilevel"/>
     <w:tmpl w:val="F056A624"/>
@@ -1212,7 +1451,7 @@
       </w:pPr>
     </w:lvl>
   </w:abstractNum>
-  <w:abstractNum w:abstractNumId="5" w15:restartNumberingAfterBreak="0">
+  <w:abstractNum w:abstractNumId="8" w15:restartNumberingAfterBreak="0">
     <w:nsid w:val="7F9C60A0"/>
     <w:multiLevelType w:val="multilevel"/>
     <w:tmpl w:val="040C001D"/>
@@ -1299,13 +1538,13 @@
     </w:lvl>
   </w:abstractNum>
   <w:num w:numId="1">
-    <w:abstractNumId w:val="3"/>
+    <w:abstractNumId w:val="5"/>
   </w:num>
   <w:num w:numId="2">
     <w:abstractNumId w:val="2"/>
   </w:num>
   <w:num w:numId="3">
-    <w:abstractNumId w:val="4"/>
+    <w:abstractNumId w:val="7"/>
   </w:num>
   <w:num w:numId="4">
     <w:abstractNumId w:val="0"/>
@@ -1314,7 +1553,16 @@
     <w:abstractNumId w:val="1"/>
   </w:num>
   <w:num w:numId="6">
-    <w:abstractNumId w:val="5"/>
+    <w:abstractNumId w:val="8"/>
+  </w:num>
+  <w:num w:numId="7">
+    <w:abstractNumId w:val="3"/>
+  </w:num>
+  <w:num w:numId="8">
+    <w:abstractNumId w:val="6"/>
+  </w:num>
+  <w:num w:numId="9">
+    <w:abstractNumId w:val="4"/>
   </w:num>
 </w:numbering>
 </file>
@@ -2210,7 +2458,7 @@
 </file>
 
 <file path=customXml/itemProps1.xml><?xml version="1.0" encoding="utf-8"?>
-<ds:datastoreItem xmlns:ds="http://schemas.openxmlformats.org/officeDocument/2006/customXml" ds:itemID="{E9CBCC24-E725-4B68-B384-D973B2707522}">
+<ds:datastoreItem xmlns:ds="http://schemas.openxmlformats.org/officeDocument/2006/customXml" ds:itemID="{6C93FD92-5494-4B28-B358-00DE564CEA8A}">
   <ds:schemaRefs>
     <ds:schemaRef ds:uri="http://schemas.openxmlformats.org/officeDocument/2006/bibliography"/>
   </ds:schemaRefs>

</xml_diff>

<commit_message>
Avancée du mémoire 3/...
</commit_message>
<xml_diff>
--- a/Mémoire ABSENTEISME.docx
+++ b/Mémoire ABSENTEISME.docx
@@ -645,8 +645,10 @@
         </w:numPr>
       </w:pPr>
       <w:r>
-        <w:t>Définition de l’absentéisme</w:t>
-      </w:r>
+        <w:t xml:space="preserve">Contexte général </w:t>
+      </w:r>
+      <w:bookmarkStart w:id="2" w:name="_GoBack"/>
+      <w:bookmarkEnd w:id="2"/>
     </w:p>
     <w:p>
       <w:pPr>
@@ -659,7 +661,7 @@
           <w:color w:val="FF0000"/>
         </w:rPr>
       </w:pPr>
-      <w:bookmarkStart w:id="2" w:name="_Toc110258380"/>
+      <w:bookmarkStart w:id="3" w:name="_Toc110258380"/>
       <w:r>
         <w:rPr>
           <w:color w:val="FF0000"/>
@@ -678,7 +680,7 @@
         </w:rPr>
         <w:t xml:space="preserve"> de l’étude</w:t>
       </w:r>
-      <w:bookmarkEnd w:id="2"/>
+      <w:bookmarkEnd w:id="3"/>
     </w:p>
     <w:p>
       <w:pPr>
@@ -822,14 +824,14 @@
           <w:color w:val="FF0000"/>
         </w:rPr>
       </w:pPr>
-      <w:bookmarkStart w:id="3" w:name="_Toc110258381"/>
+      <w:bookmarkStart w:id="4" w:name="_Toc110258381"/>
       <w:r>
         <w:rPr>
           <w:color w:val="FF0000"/>
         </w:rPr>
         <w:t>Etude de l’absentéisme sur le portefeuille</w:t>
       </w:r>
-      <w:bookmarkEnd w:id="3"/>
+      <w:bookmarkEnd w:id="4"/>
       <w:r>
         <w:rPr>
           <w:color w:val="FF0000"/>
@@ -878,14 +880,14 @@
           <w:color w:val="FF0000"/>
         </w:rPr>
       </w:pPr>
-      <w:bookmarkStart w:id="4" w:name="_Toc110258382"/>
+      <w:bookmarkStart w:id="5" w:name="_Toc110258382"/>
       <w:r>
         <w:rPr>
           <w:color w:val="FF0000"/>
         </w:rPr>
         <w:t>Lois de maintien en arrêts de travail</w:t>
       </w:r>
-      <w:bookmarkEnd w:id="4"/>
+      <w:bookmarkEnd w:id="5"/>
       <w:r>
         <w:rPr>
           <w:color w:val="FF0000"/>
@@ -904,14 +906,14 @@
           <w:color w:val="FF0000"/>
         </w:rPr>
       </w:pPr>
-      <w:bookmarkStart w:id="5" w:name="_Toc110258383"/>
+      <w:bookmarkStart w:id="6" w:name="_Toc110258383"/>
       <w:r>
         <w:rPr>
           <w:color w:val="FF0000"/>
         </w:rPr>
         <w:t>Modèle étudié</w:t>
       </w:r>
-      <w:bookmarkEnd w:id="5"/>
+      <w:bookmarkEnd w:id="6"/>
     </w:p>
     <w:p>
       <w:pPr>
@@ -947,10 +949,7 @@
       </w:pPr>
     </w:p>
     <w:p/>
-    <w:p>
-      <w:bookmarkStart w:id="6" w:name="_GoBack"/>
-      <w:bookmarkEnd w:id="6"/>
-    </w:p>
+    <w:p/>
     <w:p/>
     <w:sectPr>
       <w:pgSz w:w="11906" w:h="16838"/>
@@ -2718,7 +2717,7 @@
 </file>
 
 <file path=customXml/itemProps1.xml><?xml version="1.0" encoding="utf-8"?>
-<ds:datastoreItem xmlns:ds="http://schemas.openxmlformats.org/officeDocument/2006/customXml" ds:itemID="{60F36B0A-67E1-4961-BC0C-B2DB66E6D3F3}">
+<ds:datastoreItem xmlns:ds="http://schemas.openxmlformats.org/officeDocument/2006/customXml" ds:itemID="{3D57A177-101A-453D-AEAA-A0FE4D7FC301}">
   <ds:schemaRefs>
     <ds:schemaRef ds:uri="http://schemas.openxmlformats.org/officeDocument/2006/bibliography"/>
   </ds:schemaRefs>

</xml_diff>